<commit_message>
aportar al aprendizaje autónomo
</commit_message>
<xml_diff>
--- a/referents/grajales/5_limits_and_continuty/6_propuesta_enseñanza_limites_con_python/propuesta_enseñanza_limites_con_python.docx
+++ b/referents/grajales/5_limits_and_continuty/6_propuesta_enseñanza_limites_con_python/propuesta_enseñanza_limites_con_python.docx
@@ -77,14 +77,14 @@
         <w:bidi w:val="0"/>
         <w:jc w:val="start"/>
         <w:rPr>
-          <w:b/>
-          <w:bCs/>
-        </w:rPr>
-      </w:pPr>
-      <w:r>
-        <w:rPr>
-          <w:b/>
-          <w:bCs/>
+          <w:b w:val="false"/>
+          <w:bCs w:val="false"/>
+        </w:rPr>
+      </w:pPr>
+      <w:r>
+        <w:rPr>
+          <w:b w:val="false"/>
+          <w:bCs w:val="false"/>
         </w:rPr>
         <w:t xml:space="preserve">Parece ser que se requieren representaciones estáticas tabulares, gráficas con flechas para describir tendencias correlacionadas. </w:t>
       </w:r>
@@ -95,23 +95,127 @@
         <w:bidi w:val="0"/>
         <w:jc w:val="start"/>
         <w:rPr>
-          <w:b/>
-          <w:bCs/>
-        </w:rPr>
-      </w:pPr>
-      <w:r>
-        <w:rPr>
-          <w:b/>
-          <w:bCs/>
+          <w:b w:val="false"/>
+          <w:bCs w:val="false"/>
+        </w:rPr>
+      </w:pPr>
+      <w:r>
+        <w:rPr>
+          <w:b w:val="false"/>
+          <w:bCs w:val="false"/>
         </w:rPr>
         <w:t xml:space="preserve"> </w:t>
       </w:r>
       <w:r>
         <w:rPr>
-          <w:b/>
-          <w:bCs/>
+          <w:b w:val="false"/>
+          <w:bCs w:val="false"/>
         </w:rPr>
         <w:t xml:space="preserve">Y de pronto puede ser necesario representaciones dinámicas con ipywidgets para describir estas tendencias correlacionadas. </w:t>
+      </w:r>
+    </w:p>
+    <w:p>
+      <w:pPr>
+        <w:pStyle w:val="Normal"/>
+        <w:bidi w:val="0"/>
+        <w:jc w:val="start"/>
+        <w:rPr>
+          <w:b w:val="false"/>
+          <w:bCs w:val="false"/>
+        </w:rPr>
+      </w:pPr>
+      <w:r>
+        <w:rPr>
+          <w:b w:val="false"/>
+          <w:bCs w:val="false"/>
+        </w:rPr>
+      </w:r>
+    </w:p>
+    <w:p>
+      <w:pPr>
+        <w:pStyle w:val="Normal"/>
+        <w:bidi w:val="0"/>
+        <w:jc w:val="start"/>
+        <w:rPr>
+          <w:b w:val="false"/>
+          <w:bCs w:val="false"/>
+        </w:rPr>
+      </w:pPr>
+      <w:r>
+        <w:rPr>
+          <w:b w:val="false"/>
+          <w:bCs w:val="false"/>
+        </w:rPr>
+        <w:t>Problemas en la enseñanza del concepto de límite</w:t>
+      </w:r>
+    </w:p>
+    <w:p>
+      <w:pPr>
+        <w:pStyle w:val="Normal"/>
+        <w:bidi w:val="0"/>
+        <w:jc w:val="start"/>
+        <w:rPr>
+          <w:b w:val="false"/>
+          <w:bCs w:val="false"/>
+        </w:rPr>
+      </w:pPr>
+      <w:r>
+        <w:rPr>
+          <w:b w:val="false"/>
+          <w:bCs w:val="false"/>
+        </w:rPr>
+      </w:r>
+    </w:p>
+    <w:p>
+      <w:pPr>
+        <w:pStyle w:val="Normal"/>
+        <w:bidi w:val="0"/>
+        <w:jc w:val="start"/>
+        <w:rPr>
+          <w:b w:val="false"/>
+          <w:bCs w:val="false"/>
+        </w:rPr>
+      </w:pPr>
+      <w:r>
+        <w:rPr>
+          <w:b w:val="false"/>
+          <w:bCs w:val="false"/>
+        </w:rPr>
+        <w:t>Se privilegia la determinación de límites por vía analítica y algebraica (teoremas de límites y factorización, racionalización y simplificación de fracciones).</w:t>
+      </w:r>
+    </w:p>
+    <w:p>
+      <w:pPr>
+        <w:pStyle w:val="Normal"/>
+        <w:bidi w:val="0"/>
+        <w:jc w:val="start"/>
+        <w:rPr>
+          <w:b w:val="false"/>
+          <w:bCs w:val="false"/>
+        </w:rPr>
+      </w:pPr>
+      <w:r>
+        <w:rPr>
+          <w:b w:val="false"/>
+          <w:bCs w:val="false"/>
+        </w:rPr>
+      </w:r>
+    </w:p>
+    <w:p>
+      <w:pPr>
+        <w:pStyle w:val="Normal"/>
+        <w:bidi w:val="0"/>
+        <w:jc w:val="start"/>
+        <w:rPr>
+          <w:b w:val="false"/>
+          <w:bCs w:val="false"/>
+        </w:rPr>
+      </w:pPr>
+      <w:r>
+        <w:rPr>
+          <w:b w:val="false"/>
+          <w:bCs w:val="false"/>
+        </w:rPr>
       </w:r>
     </w:p>
     <w:sectPr>

</xml_diff>